<commit_message>
added additional covariates from ipums to assess in analysis
</commit_message>
<xml_diff>
--- a/401-template/code/Table2_ATT.docx
+++ b/401-template/code/Table2_ATT.docx
@@ -123,31 +123,31 @@
               <w:jc w:val="left"/>
             </w:pPr>
             <w:r>
-              <w:t xml:space="preserve">1.42</w:t>
-            </w:r>
-          </w:p>
-        </w:tc>
-        <w:tc>
-          <w:tcPr/>
-          <w:p>
-            <w:pPr>
-              <w:pStyle w:val="Compact"/>
-              <w:jc w:val="left"/>
-            </w:pPr>
-            <w:r>
-              <w:t xml:space="preserve">-4.76</w:t>
-            </w:r>
-          </w:p>
-        </w:tc>
-        <w:tc>
-          <w:tcPr/>
-          <w:p>
-            <w:pPr>
-              <w:pStyle w:val="Compact"/>
-              <w:jc w:val="left"/>
-            </w:pPr>
-            <w:r>
-              <w:t xml:space="preserve">0.81</w:t>
+              <w:t xml:space="preserve">1.47</w:t>
+            </w:r>
+          </w:p>
+        </w:tc>
+        <w:tc>
+          <w:tcPr/>
+          <w:p>
+            <w:pPr>
+              <w:pStyle w:val="Compact"/>
+              <w:jc w:val="left"/>
+            </w:pPr>
+            <w:r>
+              <w:t xml:space="preserve">-4.86</w:t>
+            </w:r>
+          </w:p>
+        </w:tc>
+        <w:tc>
+          <w:tcPr/>
+          <w:p>
+            <w:pPr>
+              <w:pStyle w:val="Compact"/>
+              <w:jc w:val="left"/>
+            </w:pPr>
+            <w:r>
+              <w:t xml:space="preserve">0.91</w:t>
             </w:r>
           </w:p>
         </w:tc>
@@ -185,31 +185,31 @@
               <w:jc w:val="left"/>
             </w:pPr>
             <w:r>
-              <w:t xml:space="preserve">1.20</w:t>
-            </w:r>
-          </w:p>
-        </w:tc>
-        <w:tc>
-          <w:tcPr/>
-          <w:p>
-            <w:pPr>
-              <w:pStyle w:val="Compact"/>
-              <w:jc w:val="left"/>
-            </w:pPr>
-            <w:r>
-              <w:t xml:space="preserve">-4.46</w:t>
-            </w:r>
-          </w:p>
-        </w:tc>
-        <w:tc>
-          <w:tcPr/>
-          <w:p>
-            <w:pPr>
-              <w:pStyle w:val="Compact"/>
-              <w:jc w:val="left"/>
-            </w:pPr>
-            <w:r>
-              <w:t xml:space="preserve">0.24</w:t>
+              <w:t xml:space="preserve">1.31</w:t>
+            </w:r>
+          </w:p>
+        </w:tc>
+        <w:tc>
+          <w:tcPr/>
+          <w:p>
+            <w:pPr>
+              <w:pStyle w:val="Compact"/>
+              <w:jc w:val="left"/>
+            </w:pPr>
+            <w:r>
+              <w:t xml:space="preserve">-4.69</w:t>
+            </w:r>
+          </w:p>
+        </w:tc>
+        <w:tc>
+          <w:tcPr/>
+          <w:p>
+            <w:pPr>
+              <w:pStyle w:val="Compact"/>
+              <w:jc w:val="left"/>
+            </w:pPr>
+            <w:r>
+              <w:t xml:space="preserve">0.46</w:t>
             </w:r>
           </w:p>
         </w:tc>
@@ -247,31 +247,31 @@
               <w:jc w:val="left"/>
             </w:pPr>
             <w:r>
-              <w:t xml:space="preserve">1.56</w:t>
-            </w:r>
-          </w:p>
-        </w:tc>
-        <w:tc>
-          <w:tcPr/>
-          <w:p>
-            <w:pPr>
-              <w:pStyle w:val="Compact"/>
-              <w:jc w:val="left"/>
-            </w:pPr>
-            <w:r>
-              <w:t xml:space="preserve">-5.99</w:t>
-            </w:r>
-          </w:p>
-        </w:tc>
-        <w:tc>
-          <w:tcPr/>
-          <w:p>
-            <w:pPr>
-              <w:pStyle w:val="Compact"/>
-              <w:jc w:val="left"/>
-            </w:pPr>
-            <w:r>
-              <w:t xml:space="preserve">0.14</w:t>
+              <w:t xml:space="preserve">1.55</w:t>
+            </w:r>
+          </w:p>
+        </w:tc>
+        <w:tc>
+          <w:tcPr/>
+          <w:p>
+            <w:pPr>
+              <w:pStyle w:val="Compact"/>
+              <w:jc w:val="left"/>
+            </w:pPr>
+            <w:r>
+              <w:t xml:space="preserve">-5.96</w:t>
+            </w:r>
+          </w:p>
+        </w:tc>
+        <w:tc>
+          <w:tcPr/>
+          <w:p>
+            <w:pPr>
+              <w:pStyle w:val="Compact"/>
+              <w:jc w:val="left"/>
+            </w:pPr>
+            <w:r>
+              <w:t xml:space="preserve">0.12</w:t>
             </w:r>
           </w:p>
         </w:tc>
@@ -309,31 +309,31 @@
               <w:jc w:val="left"/>
             </w:pPr>
             <w:r>
-              <w:t xml:space="preserve">2.23</w:t>
-            </w:r>
-          </w:p>
-        </w:tc>
-        <w:tc>
-          <w:tcPr/>
-          <w:p>
-            <w:pPr>
-              <w:pStyle w:val="Compact"/>
-              <w:jc w:val="left"/>
-            </w:pPr>
-            <w:r>
-              <w:t xml:space="preserve">-5.56</w:t>
-            </w:r>
-          </w:p>
-        </w:tc>
-        <w:tc>
-          <w:tcPr/>
-          <w:p>
-            <w:pPr>
-              <w:pStyle w:val="Compact"/>
-              <w:jc w:val="left"/>
-            </w:pPr>
-            <w:r>
-              <w:t xml:space="preserve">3.20</w:t>
+              <w:t xml:space="preserve">2.38</w:t>
+            </w:r>
+          </w:p>
+        </w:tc>
+        <w:tc>
+          <w:tcPr/>
+          <w:p>
+            <w:pPr>
+              <w:pStyle w:val="Compact"/>
+              <w:jc w:val="left"/>
+            </w:pPr>
+            <w:r>
+              <w:t xml:space="preserve">-5.84</w:t>
+            </w:r>
+          </w:p>
+        </w:tc>
+        <w:tc>
+          <w:tcPr/>
+          <w:p>
+            <w:pPr>
+              <w:pStyle w:val="Compact"/>
+              <w:jc w:val="left"/>
+            </w:pPr>
+            <w:r>
+              <w:t xml:space="preserve">3.48</w:t>
             </w:r>
           </w:p>
         </w:tc>

</xml_diff>

<commit_message>
updated figure names for paper
</commit_message>
<xml_diff>
--- a/401-template/code/Table2_ATT.docx
+++ b/401-template/code/Table2_ATT.docx
@@ -7,7 +7,7 @@
         <w:pStyle w:val="TableCaption"/>
       </w:pPr>
       <w:r>
-        <w:t xml:space="preserve">Table 3. Aggregated and Cohort-Specific ATT Estimates with Controls</w:t>
+        <w:t xml:space="preserve">Table 2. Aggregated and Cohort-Specific ATT Estimates</w:t>
       </w:r>
     </w:p>
     <w:tbl>
@@ -16,7 +16,7 @@
         <w:tblW w:type="pct" w:w="4830"/>
         <w:tblLayout w:type="fixed"/>
         <w:tblLook w:firstRow="1" w:lastRow="1" w:firstColumn="0" w:lastColumn="0" w:noHBand="0" w:noVBand="0" w:val="0020"/>
-        <w:tblCaption w:val="Table 3. Aggregated and Cohort-Specific ATT Estimates with Controls"/>
+        <w:tblCaption w:val="Table 2. Aggregated and Cohort-Specific ATT Estimates"/>
       </w:tblPr>
       <w:tblGrid>
         <w:gridCol w:w="3240"/>
@@ -111,43 +111,43 @@
               <w:jc w:val="left"/>
             </w:pPr>
             <w:r>
-              <w:t xml:space="preserve">-9.93</w:t>
-            </w:r>
-          </w:p>
-        </w:tc>
-        <w:tc>
-          <w:tcPr/>
-          <w:p>
-            <w:pPr>
-              <w:pStyle w:val="Compact"/>
-              <w:jc w:val="left"/>
-            </w:pPr>
-            <w:r>
-              <w:t xml:space="preserve">1.79</w:t>
-            </w:r>
-          </w:p>
-        </w:tc>
-        <w:tc>
-          <w:tcPr/>
-          <w:p>
-            <w:pPr>
-              <w:pStyle w:val="Compact"/>
-              <w:jc w:val="left"/>
-            </w:pPr>
-            <w:r>
-              <w:t xml:space="preserve">-13.44</w:t>
-            </w:r>
-          </w:p>
-        </w:tc>
-        <w:tc>
-          <w:tcPr/>
-          <w:p>
-            <w:pPr>
-              <w:pStyle w:val="Compact"/>
-              <w:jc w:val="left"/>
-            </w:pPr>
-            <w:r>
-              <w:t xml:space="preserve">-6.42</w:t>
+              <w:t xml:space="preserve">-1.97</w:t>
+            </w:r>
+          </w:p>
+        </w:tc>
+        <w:tc>
+          <w:tcPr/>
+          <w:p>
+            <w:pPr>
+              <w:pStyle w:val="Compact"/>
+              <w:jc w:val="left"/>
+            </w:pPr>
+            <w:r>
+              <w:t xml:space="preserve">1.51</w:t>
+            </w:r>
+          </w:p>
+        </w:tc>
+        <w:tc>
+          <w:tcPr/>
+          <w:p>
+            <w:pPr>
+              <w:pStyle w:val="Compact"/>
+              <w:jc w:val="left"/>
+            </w:pPr>
+            <w:r>
+              <w:t xml:space="preserve">-4.94</w:t>
+            </w:r>
+          </w:p>
+        </w:tc>
+        <w:tc>
+          <w:tcPr/>
+          <w:p>
+            <w:pPr>
+              <w:pStyle w:val="Compact"/>
+              <w:jc w:val="left"/>
+            </w:pPr>
+            <w:r>
+              <w:t xml:space="preserve">0.99</w:t>
             </w:r>
           </w:p>
         </w:tc>
@@ -173,43 +173,43 @@
               <w:jc w:val="left"/>
             </w:pPr>
             <w:r>
-              <w:t xml:space="preserve">-9.93</w:t>
-            </w:r>
-          </w:p>
-        </w:tc>
-        <w:tc>
-          <w:tcPr/>
-          <w:p>
-            <w:pPr>
-              <w:pStyle w:val="Compact"/>
-              <w:jc w:val="left"/>
-            </w:pPr>
-            <w:r>
-              <w:t xml:space="preserve">2.23</w:t>
-            </w:r>
-          </w:p>
-        </w:tc>
-        <w:tc>
-          <w:tcPr/>
-          <w:p>
-            <w:pPr>
-              <w:pStyle w:val="Compact"/>
-              <w:jc w:val="left"/>
-            </w:pPr>
-            <w:r>
-              <w:t xml:space="preserve">-14.31</w:t>
-            </w:r>
-          </w:p>
-        </w:tc>
-        <w:tc>
-          <w:tcPr/>
-          <w:p>
-            <w:pPr>
-              <w:pStyle w:val="Compact"/>
-              <w:jc w:val="left"/>
-            </w:pPr>
-            <w:r>
-              <w:t xml:space="preserve">-5.56</w:t>
+              <w:t xml:space="preserve">-2.11</w:t>
+            </w:r>
+          </w:p>
+        </w:tc>
+        <w:tc>
+          <w:tcPr/>
+          <w:p>
+            <w:pPr>
+              <w:pStyle w:val="Compact"/>
+              <w:jc w:val="left"/>
+            </w:pPr>
+            <w:r>
+              <w:t xml:space="preserve">1.41</w:t>
+            </w:r>
+          </w:p>
+        </w:tc>
+        <w:tc>
+          <w:tcPr/>
+          <w:p>
+            <w:pPr>
+              <w:pStyle w:val="Compact"/>
+              <w:jc w:val="left"/>
+            </w:pPr>
+            <w:r>
+              <w:t xml:space="preserve">-4.88</w:t>
+            </w:r>
+          </w:p>
+        </w:tc>
+        <w:tc>
+          <w:tcPr/>
+          <w:p>
+            <w:pPr>
+              <w:pStyle w:val="Compact"/>
+              <w:jc w:val="left"/>
+            </w:pPr>
+            <w:r>
+              <w:t xml:space="preserve">0.66</w:t>
             </w:r>
           </w:p>
         </w:tc>
@@ -235,43 +235,43 @@
               <w:jc w:val="left"/>
             </w:pPr>
             <w:r>
-              <w:t xml:space="preserve">-12.51</w:t>
-            </w:r>
-          </w:p>
-        </w:tc>
-        <w:tc>
-          <w:tcPr/>
-          <w:p>
-            <w:pPr>
-              <w:pStyle w:val="Compact"/>
-              <w:jc w:val="left"/>
-            </w:pPr>
-            <w:r>
-              <w:t xml:space="preserve">3.41</w:t>
-            </w:r>
-          </w:p>
-        </w:tc>
-        <w:tc>
-          <w:tcPr/>
-          <w:p>
-            <w:pPr>
-              <w:pStyle w:val="Compact"/>
-              <w:jc w:val="left"/>
-            </w:pPr>
-            <w:r>
-              <w:t xml:space="preserve">-19.19</w:t>
-            </w:r>
-          </w:p>
-        </w:tc>
-        <w:tc>
-          <w:tcPr/>
-          <w:p>
-            <w:pPr>
-              <w:pStyle w:val="Compact"/>
-              <w:jc w:val="left"/>
-            </w:pPr>
-            <w:r>
-              <w:t xml:space="preserve">-5.83</w:t>
+              <w:t xml:space="preserve">-2.92</w:t>
+            </w:r>
+          </w:p>
+        </w:tc>
+        <w:tc>
+          <w:tcPr/>
+          <w:p>
+            <w:pPr>
+              <w:pStyle w:val="Compact"/>
+              <w:jc w:val="left"/>
+            </w:pPr>
+            <w:r>
+              <w:t xml:space="preserve">1.63</w:t>
+            </w:r>
+          </w:p>
+        </w:tc>
+        <w:tc>
+          <w:tcPr/>
+          <w:p>
+            <w:pPr>
+              <w:pStyle w:val="Compact"/>
+              <w:jc w:val="left"/>
+            </w:pPr>
+            <w:r>
+              <w:t xml:space="preserve">-6.12</w:t>
+            </w:r>
+          </w:p>
+        </w:tc>
+        <w:tc>
+          <w:tcPr/>
+          <w:p>
+            <w:pPr>
+              <w:pStyle w:val="Compact"/>
+              <w:jc w:val="left"/>
+            </w:pPr>
+            <w:r>
+              <w:t xml:space="preserve">0.27</w:t>
             </w:r>
           </w:p>
         </w:tc>
@@ -297,43 +297,43 @@
               <w:jc w:val="left"/>
             </w:pPr>
             <w:r>
-              <w:t xml:space="preserve">-7.79</w:t>
-            </w:r>
-          </w:p>
-        </w:tc>
-        <w:tc>
-          <w:tcPr/>
-          <w:p>
-            <w:pPr>
-              <w:pStyle w:val="Compact"/>
-              <w:jc w:val="left"/>
-            </w:pPr>
-            <w:r>
-              <w:t xml:space="preserve">1.82</w:t>
-            </w:r>
-          </w:p>
-        </w:tc>
-        <w:tc>
-          <w:tcPr/>
-          <w:p>
-            <w:pPr>
-              <w:pStyle w:val="Compact"/>
-              <w:jc w:val="left"/>
-            </w:pPr>
-            <w:r>
-              <w:t xml:space="preserve">-11.34</w:t>
-            </w:r>
-          </w:p>
-        </w:tc>
-        <w:tc>
-          <w:tcPr/>
-          <w:p>
-            <w:pPr>
-              <w:pStyle w:val="Compact"/>
-              <w:jc w:val="left"/>
-            </w:pPr>
-            <w:r>
-              <w:t xml:space="preserve">-4.23</w:t>
+              <w:t xml:space="preserve">-1.18</w:t>
+            </w:r>
+          </w:p>
+        </w:tc>
+        <w:tc>
+          <w:tcPr/>
+          <w:p>
+            <w:pPr>
+              <w:pStyle w:val="Compact"/>
+              <w:jc w:val="left"/>
+            </w:pPr>
+            <w:r>
+              <w:t xml:space="preserve">2.46</w:t>
+            </w:r>
+          </w:p>
+        </w:tc>
+        <w:tc>
+          <w:tcPr/>
+          <w:p>
+            <w:pPr>
+              <w:pStyle w:val="Compact"/>
+              <w:jc w:val="left"/>
+            </w:pPr>
+            <w:r>
+              <w:t xml:space="preserve">-6.00</w:t>
+            </w:r>
+          </w:p>
+        </w:tc>
+        <w:tc>
+          <w:tcPr/>
+          <w:p>
+            <w:pPr>
+              <w:pStyle w:val="Compact"/>
+              <w:jc w:val="left"/>
+            </w:pPr>
+            <w:r>
+              <w:t xml:space="preserve">3.63</w:t>
             </w:r>
           </w:p>
         </w:tc>

</xml_diff>

<commit_message>
polished graph to stand alone for executive summary
</commit_message>
<xml_diff>
--- a/401-template/code/Table2_ATT.docx
+++ b/401-template/code/Table2_ATT.docx
@@ -123,31 +123,31 @@
               <w:jc w:val="left"/>
             </w:pPr>
             <w:r>
-              <w:t xml:space="preserve">1.51</w:t>
-            </w:r>
-          </w:p>
-        </w:tc>
-        <w:tc>
-          <w:tcPr/>
-          <w:p>
-            <w:pPr>
-              <w:pStyle w:val="Compact"/>
-              <w:jc w:val="left"/>
-            </w:pPr>
-            <w:r>
-              <w:t xml:space="preserve">-4.94</w:t>
-            </w:r>
-          </w:p>
-        </w:tc>
-        <w:tc>
-          <w:tcPr/>
-          <w:p>
-            <w:pPr>
-              <w:pStyle w:val="Compact"/>
-              <w:jc w:val="left"/>
-            </w:pPr>
-            <w:r>
-              <w:t xml:space="preserve">0.99</w:t>
+              <w:t xml:space="preserve">1.44</w:t>
+            </w:r>
+          </w:p>
+        </w:tc>
+        <w:tc>
+          <w:tcPr/>
+          <w:p>
+            <w:pPr>
+              <w:pStyle w:val="Compact"/>
+              <w:jc w:val="left"/>
+            </w:pPr>
+            <w:r>
+              <w:t xml:space="preserve">-4.80</w:t>
+            </w:r>
+          </w:p>
+        </w:tc>
+        <w:tc>
+          <w:tcPr/>
+          <w:p>
+            <w:pPr>
+              <w:pStyle w:val="Compact"/>
+              <w:jc w:val="left"/>
+            </w:pPr>
+            <w:r>
+              <w:t xml:space="preserve">0.86</w:t>
             </w:r>
           </w:p>
         </w:tc>
@@ -185,31 +185,31 @@
               <w:jc w:val="left"/>
             </w:pPr>
             <w:r>
-              <w:t xml:space="preserve">1.41</w:t>
-            </w:r>
-          </w:p>
-        </w:tc>
-        <w:tc>
-          <w:tcPr/>
-          <w:p>
-            <w:pPr>
-              <w:pStyle w:val="Compact"/>
-              <w:jc w:val="left"/>
-            </w:pPr>
-            <w:r>
-              <w:t xml:space="preserve">-4.88</w:t>
-            </w:r>
-          </w:p>
-        </w:tc>
-        <w:tc>
-          <w:tcPr/>
-          <w:p>
-            <w:pPr>
-              <w:pStyle w:val="Compact"/>
-              <w:jc w:val="left"/>
-            </w:pPr>
-            <w:r>
-              <w:t xml:space="preserve">0.66</w:t>
+              <w:t xml:space="preserve">1.47</w:t>
+            </w:r>
+          </w:p>
+        </w:tc>
+        <w:tc>
+          <w:tcPr/>
+          <w:p>
+            <w:pPr>
+              <w:pStyle w:val="Compact"/>
+              <w:jc w:val="left"/>
+            </w:pPr>
+            <w:r>
+              <w:t xml:space="preserve">-5.00</w:t>
+            </w:r>
+          </w:p>
+        </w:tc>
+        <w:tc>
+          <w:tcPr/>
+          <w:p>
+            <w:pPr>
+              <w:pStyle w:val="Compact"/>
+              <w:jc w:val="left"/>
+            </w:pPr>
+            <w:r>
+              <w:t xml:space="preserve">0.78</w:t>
             </w:r>
           </w:p>
         </w:tc>
@@ -259,19 +259,19 @@
               <w:jc w:val="left"/>
             </w:pPr>
             <w:r>
-              <w:t xml:space="preserve">-6.12</w:t>
-            </w:r>
-          </w:p>
-        </w:tc>
-        <w:tc>
-          <w:tcPr/>
-          <w:p>
-            <w:pPr>
-              <w:pStyle w:val="Compact"/>
-              <w:jc w:val="left"/>
-            </w:pPr>
-            <w:r>
-              <w:t xml:space="preserve">0.27</w:t>
+              <w:t xml:space="preserve">-6.11</w:t>
+            </w:r>
+          </w:p>
+        </w:tc>
+        <w:tc>
+          <w:tcPr/>
+          <w:p>
+            <w:pPr>
+              <w:pStyle w:val="Compact"/>
+              <w:jc w:val="left"/>
+            </w:pPr>
+            <w:r>
+              <w:t xml:space="preserve">0.26</w:t>
             </w:r>
           </w:p>
         </w:tc>
@@ -309,31 +309,31 @@
               <w:jc w:val="left"/>
             </w:pPr>
             <w:r>
-              <w:t xml:space="preserve">2.46</w:t>
-            </w:r>
-          </w:p>
-        </w:tc>
-        <w:tc>
-          <w:tcPr/>
-          <w:p>
-            <w:pPr>
-              <w:pStyle w:val="Compact"/>
-              <w:jc w:val="left"/>
-            </w:pPr>
-            <w:r>
-              <w:t xml:space="preserve">-6.00</w:t>
-            </w:r>
-          </w:p>
-        </w:tc>
-        <w:tc>
-          <w:tcPr/>
-          <w:p>
-            <w:pPr>
-              <w:pStyle w:val="Compact"/>
-              <w:jc w:val="left"/>
-            </w:pPr>
-            <w:r>
-              <w:t xml:space="preserve">3.63</w:t>
+              <w:t xml:space="preserve">2.29</w:t>
+            </w:r>
+          </w:p>
+        </w:tc>
+        <w:tc>
+          <w:tcPr/>
+          <w:p>
+            <w:pPr>
+              <w:pStyle w:val="Compact"/>
+              <w:jc w:val="left"/>
+            </w:pPr>
+            <w:r>
+              <w:t xml:space="preserve">-5.68</w:t>
+            </w:r>
+          </w:p>
+        </w:tc>
+        <w:tc>
+          <w:tcPr/>
+          <w:p>
+            <w:pPr>
+              <w:pStyle w:val="Compact"/>
+              <w:jc w:val="left"/>
+            </w:pPr>
+            <w:r>
+              <w:t xml:space="preserve">3.31</w:t>
             </w:r>
           </w:p>
         </w:tc>

</xml_diff>

<commit_message>
updated figure 2 since caption was cut off
</commit_message>
<xml_diff>
--- a/401-template/code/Table2_ATT.docx
+++ b/401-template/code/Table2_ATT.docx
@@ -123,31 +123,31 @@
               <w:jc w:val="left"/>
             </w:pPr>
             <w:r>
-              <w:t xml:space="preserve">1.44</w:t>
-            </w:r>
-          </w:p>
-        </w:tc>
-        <w:tc>
-          <w:tcPr/>
-          <w:p>
-            <w:pPr>
-              <w:pStyle w:val="Compact"/>
-              <w:jc w:val="left"/>
-            </w:pPr>
-            <w:r>
-              <w:t xml:space="preserve">-4.80</w:t>
-            </w:r>
-          </w:p>
-        </w:tc>
-        <w:tc>
-          <w:tcPr/>
-          <w:p>
-            <w:pPr>
-              <w:pStyle w:val="Compact"/>
-              <w:jc w:val="left"/>
-            </w:pPr>
-            <w:r>
-              <w:t xml:space="preserve">0.86</w:t>
+              <w:t xml:space="preserve">1.49</w:t>
+            </w:r>
+          </w:p>
+        </w:tc>
+        <w:tc>
+          <w:tcPr/>
+          <w:p>
+            <w:pPr>
+              <w:pStyle w:val="Compact"/>
+              <w:jc w:val="left"/>
+            </w:pPr>
+            <w:r>
+              <w:t xml:space="preserve">-4.90</w:t>
+            </w:r>
+          </w:p>
+        </w:tc>
+        <w:tc>
+          <w:tcPr/>
+          <w:p>
+            <w:pPr>
+              <w:pStyle w:val="Compact"/>
+              <w:jc w:val="left"/>
+            </w:pPr>
+            <w:r>
+              <w:t xml:space="preserve">0.95</w:t>
             </w:r>
           </w:p>
         </w:tc>
@@ -185,31 +185,31 @@
               <w:jc w:val="left"/>
             </w:pPr>
             <w:r>
-              <w:t xml:space="preserve">1.47</w:t>
-            </w:r>
-          </w:p>
-        </w:tc>
-        <w:tc>
-          <w:tcPr/>
-          <w:p>
-            <w:pPr>
-              <w:pStyle w:val="Compact"/>
-              <w:jc w:val="left"/>
-            </w:pPr>
-            <w:r>
-              <w:t xml:space="preserve">-5.00</w:t>
-            </w:r>
-          </w:p>
-        </w:tc>
-        <w:tc>
-          <w:tcPr/>
-          <w:p>
-            <w:pPr>
-              <w:pStyle w:val="Compact"/>
-              <w:jc w:val="left"/>
-            </w:pPr>
-            <w:r>
-              <w:t xml:space="preserve">0.78</w:t>
+              <w:t xml:space="preserve">1.40</w:t>
+            </w:r>
+          </w:p>
+        </w:tc>
+        <w:tc>
+          <w:tcPr/>
+          <w:p>
+            <w:pPr>
+              <w:pStyle w:val="Compact"/>
+              <w:jc w:val="left"/>
+            </w:pPr>
+            <w:r>
+              <w:t xml:space="preserve">-4.85</w:t>
+            </w:r>
+          </w:p>
+        </w:tc>
+        <w:tc>
+          <w:tcPr/>
+          <w:p>
+            <w:pPr>
+              <w:pStyle w:val="Compact"/>
+              <w:jc w:val="left"/>
+            </w:pPr>
+            <w:r>
+              <w:t xml:space="preserve">0.63</w:t>
             </w:r>
           </w:p>
         </w:tc>
@@ -247,31 +247,31 @@
               <w:jc w:val="left"/>
             </w:pPr>
             <w:r>
-              <w:t xml:space="preserve">1.63</w:t>
-            </w:r>
-          </w:p>
-        </w:tc>
-        <w:tc>
-          <w:tcPr/>
-          <w:p>
-            <w:pPr>
-              <w:pStyle w:val="Compact"/>
-              <w:jc w:val="left"/>
-            </w:pPr>
-            <w:r>
-              <w:t xml:space="preserve">-6.11</w:t>
-            </w:r>
-          </w:p>
-        </w:tc>
-        <w:tc>
-          <w:tcPr/>
-          <w:p>
-            <w:pPr>
-              <w:pStyle w:val="Compact"/>
-              <w:jc w:val="left"/>
-            </w:pPr>
-            <w:r>
-              <w:t xml:space="preserve">0.26</w:t>
+              <w:t xml:space="preserve">1.65</w:t>
+            </w:r>
+          </w:p>
+        </w:tc>
+        <w:tc>
+          <w:tcPr/>
+          <w:p>
+            <w:pPr>
+              <w:pStyle w:val="Compact"/>
+              <w:jc w:val="left"/>
+            </w:pPr>
+            <w:r>
+              <w:t xml:space="preserve">-6.16</w:t>
+            </w:r>
+          </w:p>
+        </w:tc>
+        <w:tc>
+          <w:tcPr/>
+          <w:p>
+            <w:pPr>
+              <w:pStyle w:val="Compact"/>
+              <w:jc w:val="left"/>
+            </w:pPr>
+            <w:r>
+              <w:t xml:space="preserve">0.32</w:t>
             </w:r>
           </w:p>
         </w:tc>
@@ -309,31 +309,31 @@
               <w:jc w:val="left"/>
             </w:pPr>
             <w:r>
-              <w:t xml:space="preserve">2.29</w:t>
-            </w:r>
-          </w:p>
-        </w:tc>
-        <w:tc>
-          <w:tcPr/>
-          <w:p>
-            <w:pPr>
-              <w:pStyle w:val="Compact"/>
-              <w:jc w:val="left"/>
-            </w:pPr>
-            <w:r>
-              <w:t xml:space="preserve">-5.68</w:t>
-            </w:r>
-          </w:p>
-        </w:tc>
-        <w:tc>
-          <w:tcPr/>
-          <w:p>
-            <w:pPr>
-              <w:pStyle w:val="Compact"/>
-              <w:jc w:val="left"/>
-            </w:pPr>
-            <w:r>
-              <w:t xml:space="preserve">3.31</w:t>
+              <w:t xml:space="preserve">2.24</w:t>
+            </w:r>
+          </w:p>
+        </w:tc>
+        <w:tc>
+          <w:tcPr/>
+          <w:p>
+            <w:pPr>
+              <w:pStyle w:val="Compact"/>
+              <w:jc w:val="left"/>
+            </w:pPr>
+            <w:r>
+              <w:t xml:space="preserve">-5.58</w:t>
+            </w:r>
+          </w:p>
+        </w:tc>
+        <w:tc>
+          <w:tcPr/>
+          <w:p>
+            <w:pPr>
+              <w:pStyle w:val="Compact"/>
+              <w:jc w:val="left"/>
+            </w:pPr>
+            <w:r>
+              <w:t xml:space="preserve">3.21</w:t>
             </w:r>
           </w:p>
         </w:tc>

</xml_diff>

<commit_message>
ran files for check
</commit_message>
<xml_diff>
--- a/401-template/code/Table2_ATT.docx
+++ b/401-template/code/Table2_ATT.docx
@@ -123,31 +123,31 @@
               <w:jc w:val="left"/>
             </w:pPr>
             <w:r>
-              <w:t xml:space="preserve">0.88</w:t>
-            </w:r>
-          </w:p>
-        </w:tc>
-        <w:tc>
-          <w:tcPr/>
-          <w:p>
-            <w:pPr>
-              <w:pStyle w:val="Compact"/>
-              <w:jc w:val="left"/>
-            </w:pPr>
-            <w:r>
-              <w:t xml:space="preserve">-1.85</w:t>
-            </w:r>
-          </w:p>
-        </w:tc>
-        <w:tc>
-          <w:tcPr/>
-          <w:p>
-            <w:pPr>
-              <w:pStyle w:val="Compact"/>
-              <w:jc w:val="left"/>
-            </w:pPr>
-            <w:r>
-              <w:t xml:space="preserve">1.61</w:t>
+              <w:t xml:space="preserve">0.94</w:t>
+            </w:r>
+          </w:p>
+        </w:tc>
+        <w:tc>
+          <w:tcPr/>
+          <w:p>
+            <w:pPr>
+              <w:pStyle w:val="Compact"/>
+              <w:jc w:val="left"/>
+            </w:pPr>
+            <w:r>
+              <w:t xml:space="preserve">-1.96</w:t>
+            </w:r>
+          </w:p>
+        </w:tc>
+        <w:tc>
+          <w:tcPr/>
+          <w:p>
+            <w:pPr>
+              <w:pStyle w:val="Compact"/>
+              <w:jc w:val="left"/>
+            </w:pPr>
+            <w:r>
+              <w:t xml:space="preserve">1.72</w:t>
             </w:r>
           </w:p>
         </w:tc>
@@ -185,31 +185,31 @@
               <w:jc w:val="left"/>
             </w:pPr>
             <w:r>
-              <w:t xml:space="preserve">0.79</w:t>
-            </w:r>
-          </w:p>
-        </w:tc>
-        <w:tc>
-          <w:tcPr/>
-          <w:p>
-            <w:pPr>
-              <w:pStyle w:val="Compact"/>
-              <w:jc w:val="left"/>
-            </w:pPr>
-            <w:r>
-              <w:t xml:space="preserve">-1.45</w:t>
-            </w:r>
-          </w:p>
-        </w:tc>
-        <w:tc>
-          <w:tcPr/>
-          <w:p>
-            <w:pPr>
-              <w:pStyle w:val="Compact"/>
-              <w:jc w:val="left"/>
-            </w:pPr>
-            <w:r>
-              <w:t xml:space="preserve">1.66</w:t>
+              <w:t xml:space="preserve">0.82</w:t>
+            </w:r>
+          </w:p>
+        </w:tc>
+        <w:tc>
+          <w:tcPr/>
+          <w:p>
+            <w:pPr>
+              <w:pStyle w:val="Compact"/>
+              <w:jc w:val="left"/>
+            </w:pPr>
+            <w:r>
+              <w:t xml:space="preserve">-1.50</w:t>
+            </w:r>
+          </w:p>
+        </w:tc>
+        <w:tc>
+          <w:tcPr/>
+          <w:p>
+            <w:pPr>
+              <w:pStyle w:val="Compact"/>
+              <w:jc w:val="left"/>
+            </w:pPr>
+            <w:r>
+              <w:t xml:space="preserve">1.70</w:t>
             </w:r>
           </w:p>
         </w:tc>
@@ -247,31 +247,31 @@
               <w:jc w:val="left"/>
             </w:pPr>
             <w:r>
-              <w:t xml:space="preserve">1.21</w:t>
-            </w:r>
-          </w:p>
-        </w:tc>
-        <w:tc>
-          <w:tcPr/>
-          <w:p>
-            <w:pPr>
-              <w:pStyle w:val="Compact"/>
-              <w:jc w:val="left"/>
-            </w:pPr>
-            <w:r>
-              <w:t xml:space="preserve">-1.50</w:t>
-            </w:r>
-          </w:p>
-        </w:tc>
-        <w:tc>
-          <w:tcPr/>
-          <w:p>
-            <w:pPr>
-              <w:pStyle w:val="Compact"/>
-              <w:jc w:val="left"/>
-            </w:pPr>
-            <w:r>
-              <w:t xml:space="preserve">3.23</w:t>
+              <w:t xml:space="preserve">1.11</w:t>
+            </w:r>
+          </w:p>
+        </w:tc>
+        <w:tc>
+          <w:tcPr/>
+          <w:p>
+            <w:pPr>
+              <w:pStyle w:val="Compact"/>
+              <w:jc w:val="left"/>
+            </w:pPr>
+            <w:r>
+              <w:t xml:space="preserve">-1.31</w:t>
+            </w:r>
+          </w:p>
+        </w:tc>
+        <w:tc>
+          <w:tcPr/>
+          <w:p>
+            <w:pPr>
+              <w:pStyle w:val="Compact"/>
+              <w:jc w:val="left"/>
+            </w:pPr>
+            <w:r>
+              <w:t xml:space="preserve">3.04</w:t>
             </w:r>
           </w:p>
         </w:tc>
@@ -309,31 +309,31 @@
               <w:jc w:val="left"/>
             </w:pPr>
             <w:r>
-              <w:t xml:space="preserve">1.49</w:t>
-            </w:r>
-          </w:p>
-        </w:tc>
-        <w:tc>
-          <w:tcPr/>
-          <w:p>
-            <w:pPr>
-              <w:pStyle w:val="Compact"/>
-              <w:jc w:val="left"/>
-            </w:pPr>
-            <w:r>
-              <w:t xml:space="preserve">-4.95</w:t>
-            </w:r>
-          </w:p>
-        </w:tc>
-        <w:tc>
-          <w:tcPr/>
-          <w:p>
-            <w:pPr>
-              <w:pStyle w:val="Compact"/>
-              <w:jc w:val="left"/>
-            </w:pPr>
-            <w:r>
-              <w:t xml:space="preserve">0.89</w:t>
+              <w:t xml:space="preserve">1.45</w:t>
+            </w:r>
+          </w:p>
+        </w:tc>
+        <w:tc>
+          <w:tcPr/>
+          <w:p>
+            <w:pPr>
+              <w:pStyle w:val="Compact"/>
+              <w:jc w:val="left"/>
+            </w:pPr>
+            <w:r>
+              <w:t xml:space="preserve">-4.88</w:t>
+            </w:r>
+          </w:p>
+        </w:tc>
+        <w:tc>
+          <w:tcPr/>
+          <w:p>
+            <w:pPr>
+              <w:pStyle w:val="Compact"/>
+              <w:jc w:val="left"/>
+            </w:pPr>
+            <w:r>
+              <w:t xml:space="preserve">0.81</w:t>
             </w:r>
           </w:p>
         </w:tc>
@@ -371,31 +371,31 @@
               <w:jc w:val="left"/>
             </w:pPr>
             <w:r>
-              <w:t xml:space="preserve">2.44</w:t>
-            </w:r>
-          </w:p>
-        </w:tc>
-        <w:tc>
-          <w:tcPr/>
-          <w:p>
-            <w:pPr>
-              <w:pStyle w:val="Compact"/>
-              <w:jc w:val="left"/>
-            </w:pPr>
-            <w:r>
-              <w:t xml:space="preserve">-3.98</w:t>
-            </w:r>
-          </w:p>
-        </w:tc>
-        <w:tc>
-          <w:tcPr/>
-          <w:p>
-            <w:pPr>
-              <w:pStyle w:val="Compact"/>
-              <w:jc w:val="left"/>
-            </w:pPr>
-            <w:r>
-              <w:t xml:space="preserve">5.59</w:t>
+              <w:t xml:space="preserve">2.23</w:t>
+            </w:r>
+          </w:p>
+        </w:tc>
+        <w:tc>
+          <w:tcPr/>
+          <w:p>
+            <w:pPr>
+              <w:pStyle w:val="Compact"/>
+              <w:jc w:val="left"/>
+            </w:pPr>
+            <w:r>
+              <w:t xml:space="preserve">-3.57</w:t>
+            </w:r>
+          </w:p>
+        </w:tc>
+        <w:tc>
+          <w:tcPr/>
+          <w:p>
+            <w:pPr>
+              <w:pStyle w:val="Compact"/>
+              <w:jc w:val="left"/>
+            </w:pPr>
+            <w:r>
+              <w:t xml:space="preserve">5.18</w:t>
             </w:r>
           </w:p>
         </w:tc>

</xml_diff>